<commit_message>
bergupdate: about to change CGHcall.R's plotSegTable() fx so I backup
</commit_message>
<xml_diff>
--- a/docs/docs_I_found/Introduction ELie_ CLA1_ 08062022.docx
+++ b/docs/docs_I_found/Introduction ELie_ CLA1_ 08062022.docx
@@ -226,12 +226,54 @@
         <w:rPr>
           <w:rFonts w:asciiTheme="minorHAnsi" w:hAnsiTheme="minorHAnsi" w:cstheme="minorHAnsi"/>
         </w:rPr>
-        <w:t xml:space="preserve">eprésentation schématique des technologies présente dans l’unité de pathologie moléculaire , au sein de département de biopathologie de l’institut bergonié (source : </w:t>
-      </w:r>
+        <w:t xml:space="preserve">eprésentation schématique des technologies présente dans l’unité de pathologie </w:t>
+      </w:r>
+      <w:proofErr w:type="gramStart"/>
       <w:r>
         <w:rPr>
           <w:rFonts w:asciiTheme="minorHAnsi" w:hAnsiTheme="minorHAnsi" w:cstheme="minorHAnsi"/>
         </w:rPr>
+        <w:t>moléculaire ,</w:t>
+      </w:r>
+      <w:proofErr w:type="gramEnd"/>
+      <w:r>
+        <w:rPr>
+          <w:rFonts w:asciiTheme="minorHAnsi" w:hAnsiTheme="minorHAnsi" w:cstheme="minorHAnsi"/>
+        </w:rPr>
+        <w:t xml:space="preserve"> au sein de département de </w:t>
+      </w:r>
+      <w:proofErr w:type="spellStart"/>
+      <w:r>
+        <w:rPr>
+          <w:rFonts w:asciiTheme="minorHAnsi" w:hAnsiTheme="minorHAnsi" w:cstheme="minorHAnsi"/>
+        </w:rPr>
+        <w:t>biopathologie</w:t>
+      </w:r>
+      <w:proofErr w:type="spellEnd"/>
+      <w:r>
+        <w:rPr>
+          <w:rFonts w:asciiTheme="minorHAnsi" w:hAnsiTheme="minorHAnsi" w:cstheme="minorHAnsi"/>
+        </w:rPr>
+        <w:t xml:space="preserve"> de l’institut </w:t>
+      </w:r>
+      <w:proofErr w:type="spellStart"/>
+      <w:r>
+        <w:rPr>
+          <w:rFonts w:asciiTheme="minorHAnsi" w:hAnsiTheme="minorHAnsi" w:cstheme="minorHAnsi"/>
+        </w:rPr>
+        <w:t>bergonié</w:t>
+      </w:r>
+      <w:proofErr w:type="spellEnd"/>
+      <w:r>
+        <w:rPr>
+          <w:rFonts w:asciiTheme="minorHAnsi" w:hAnsiTheme="minorHAnsi" w:cstheme="minorHAnsi"/>
+        </w:rPr>
+        <w:t xml:space="preserve"> (source : </w:t>
+      </w:r>
+      <w:r>
+        <w:rPr>
+          <w:rFonts w:asciiTheme="minorHAnsi" w:hAnsiTheme="minorHAnsi" w:cstheme="minorHAnsi"/>
+        </w:rPr>
         <w:t>support</w:t>
       </w:r>
       <w:r>
@@ -244,8 +286,16 @@
         <w:rPr>
           <w:rFonts w:asciiTheme="minorHAnsi" w:hAnsiTheme="minorHAnsi" w:cstheme="minorHAnsi"/>
         </w:rPr>
-        <w:t xml:space="preserve"> / institut bergonié</w:t>
-      </w:r>
+        <w:t xml:space="preserve"> / institut </w:t>
+      </w:r>
+      <w:proofErr w:type="spellStart"/>
+      <w:r>
+        <w:rPr>
+          <w:rFonts w:asciiTheme="minorHAnsi" w:hAnsiTheme="minorHAnsi" w:cstheme="minorHAnsi"/>
+        </w:rPr>
+        <w:t>bergonié</w:t>
+      </w:r>
+      <w:proofErr w:type="spellEnd"/>
       <w:r>
         <w:rPr>
           <w:rFonts w:asciiTheme="minorHAnsi" w:hAnsiTheme="minorHAnsi" w:cstheme="minorHAnsi"/>
@@ -401,6 +451,8 @@
         </w:rPr>
         <w:t>à la formation et à la progression des tumeurs. L’étude de ces anomalies chromosomiques et de l'instabilité génomique fournit des informations précieuses sur la biologie de ces tumeurs, leur évolution et leur résistance aux traitements.</w:t>
       </w:r>
+      <w:bookmarkStart w:id="0" w:name="_GoBack"/>
+      <w:bookmarkEnd w:id="0"/>
     </w:p>
     <w:p>
       <w:pPr>
@@ -457,22 +509,74 @@
           <w:sz w:val="24"/>
           <w:szCs w:val="24"/>
         </w:rPr>
-        <w:t>utilise la technique de CGH-array (</w:t>
-      </w:r>
-      <w:r>
-        <w:rPr>
-          <w:sz w:val="24"/>
-          <w:szCs w:val="24"/>
-        </w:rPr>
-        <w:t xml:space="preserve">array-based Comparative </w:t>
-      </w:r>
+        <w:t>utilise la technique de CGH-</w:t>
+      </w:r>
+      <w:proofErr w:type="spellStart"/>
+      <w:r>
+        <w:rPr>
+          <w:rFonts w:cs="Arial"/>
+          <w:sz w:val="24"/>
+          <w:szCs w:val="24"/>
+        </w:rPr>
+        <w:t>array</w:t>
+      </w:r>
+      <w:proofErr w:type="spellEnd"/>
+      <w:r>
+        <w:rPr>
+          <w:rFonts w:cs="Arial"/>
+          <w:sz w:val="24"/>
+          <w:szCs w:val="24"/>
+        </w:rPr>
+        <w:t xml:space="preserve"> (</w:t>
+      </w:r>
+      <w:proofErr w:type="spellStart"/>
+      <w:r>
+        <w:rPr>
+          <w:sz w:val="24"/>
+          <w:szCs w:val="24"/>
+        </w:rPr>
+        <w:t>array-based</w:t>
+      </w:r>
+      <w:proofErr w:type="spellEnd"/>
+      <w:r>
+        <w:rPr>
+          <w:sz w:val="24"/>
+          <w:szCs w:val="24"/>
+        </w:rPr>
+        <w:t xml:space="preserve"> Comparative </w:t>
+      </w:r>
+      <w:proofErr w:type="spellStart"/>
       <w:r>
         <w:rPr>
           <w:sz w:val="24"/>
           <w:szCs w:val="24"/>
         </w:rPr>
         <w:lastRenderedPageBreak/>
-        <w:t>Genomic Hybridization)</w:t>
+        <w:t>Genomic</w:t>
+      </w:r>
+      <w:proofErr w:type="spellEnd"/>
+      <w:r>
+        <w:rPr>
+          <w:sz w:val="24"/>
+          <w:szCs w:val="24"/>
+        </w:rPr>
+        <w:t xml:space="preserve"> </w:t>
+      </w:r>
+      <w:proofErr w:type="spellStart"/>
+      <w:r>
+        <w:rPr>
+          <w:sz w:val="24"/>
+          <w:szCs w:val="24"/>
+        </w:rPr>
+        <w:t>Hybridization</w:t>
+      </w:r>
+      <w:proofErr w:type="spellEnd"/>
+      <w:r>
+        <w:rPr>
+          <w:sz w:val="24"/>
+          <w:szCs w:val="24"/>
+        </w:rPr>
+        <w:t>)</w:t>
       </w:r>
       <w:r>
         <w:rPr>
@@ -496,7 +600,79 @@
           <w:sz w:val="24"/>
           <w:szCs w:val="24"/>
         </w:rPr>
-        <w:t xml:space="preserve">Plus précisément, deux méthodologies sont utilisées : SurePrint G3 d’Agilent et OncoScan CNV d’Affymetrix. </w:t>
+        <w:t xml:space="preserve">Plus précisément, deux méthodologies sont utilisées : </w:t>
+      </w:r>
+      <w:proofErr w:type="spellStart"/>
+      <w:r>
+        <w:rPr>
+          <w:rFonts w:cstheme="minorHAnsi"/>
+          <w:sz w:val="24"/>
+          <w:szCs w:val="24"/>
+        </w:rPr>
+        <w:t>SurePrint</w:t>
+      </w:r>
+      <w:proofErr w:type="spellEnd"/>
+      <w:r>
+        <w:rPr>
+          <w:rFonts w:cstheme="minorHAnsi"/>
+          <w:sz w:val="24"/>
+          <w:szCs w:val="24"/>
+        </w:rPr>
+        <w:t xml:space="preserve"> G3 d’</w:t>
+      </w:r>
+      <w:proofErr w:type="spellStart"/>
+      <w:r>
+        <w:rPr>
+          <w:rFonts w:cstheme="minorHAnsi"/>
+          <w:sz w:val="24"/>
+          <w:szCs w:val="24"/>
+        </w:rPr>
+        <w:t>Agilent</w:t>
+      </w:r>
+      <w:proofErr w:type="spellEnd"/>
+      <w:r>
+        <w:rPr>
+          <w:rFonts w:cstheme="minorHAnsi"/>
+          <w:sz w:val="24"/>
+          <w:szCs w:val="24"/>
+        </w:rPr>
+        <w:t xml:space="preserve"> et </w:t>
+      </w:r>
+      <w:proofErr w:type="spellStart"/>
+      <w:r>
+        <w:rPr>
+          <w:rFonts w:cstheme="minorHAnsi"/>
+          <w:sz w:val="24"/>
+          <w:szCs w:val="24"/>
+        </w:rPr>
+        <w:t>OncoScan</w:t>
+      </w:r>
+      <w:proofErr w:type="spellEnd"/>
+      <w:r>
+        <w:rPr>
+          <w:rFonts w:cstheme="minorHAnsi"/>
+          <w:sz w:val="24"/>
+          <w:szCs w:val="24"/>
+        </w:rPr>
+        <w:t xml:space="preserve"> CNV d’</w:t>
+      </w:r>
+      <w:proofErr w:type="spellStart"/>
+      <w:r>
+        <w:rPr>
+          <w:rFonts w:cstheme="minorHAnsi"/>
+          <w:sz w:val="24"/>
+          <w:szCs w:val="24"/>
+        </w:rPr>
+        <w:t>Affymetrix</w:t>
+      </w:r>
+      <w:proofErr w:type="spellEnd"/>
+      <w:r>
+        <w:rPr>
+          <w:rFonts w:cstheme="minorHAnsi"/>
+          <w:sz w:val="24"/>
+          <w:szCs w:val="24"/>
+        </w:rPr>
+        <w:t xml:space="preserve">. </w:t>
       </w:r>
     </w:p>
     <w:p>
@@ -558,6 +734,7 @@
         </w:rPr>
         <w:t>« </w:t>
       </w:r>
+      <w:proofErr w:type="spellStart"/>
       <w:r>
         <w:rPr>
           <w:sz w:val="24"/>
@@ -565,6 +742,7 @@
         </w:rPr>
         <w:t>délétées</w:t>
       </w:r>
+      <w:proofErr w:type="spellEnd"/>
       <w:r>
         <w:rPr>
           <w:sz w:val="24"/>
@@ -577,8 +755,25 @@
           <w:sz w:val="24"/>
           <w:szCs w:val="24"/>
         </w:rPr>
-        <w:t xml:space="preserve"> lorsqu’il est inférieur à 2. Après calcul des ratios sonde-à sonde, Log transformation et segmentation, les régions d’intérêt seront donc celles présentant un LRR &gt; 0 pour les régions en gain, ou &lt; 0 pour celles en perte (</w:t>
-      </w:r>
+        <w:t xml:space="preserve"> lorsqu’il est inférieur à 2. Après calcul des ratios </w:t>
+      </w:r>
+      <w:proofErr w:type="gramStart"/>
+      <w:r>
+        <w:rPr>
+          <w:sz w:val="24"/>
+          <w:szCs w:val="24"/>
+        </w:rPr>
+        <w:t>sonde-</w:t>
+      </w:r>
+      <w:proofErr w:type="gramEnd"/>
+      <w:r>
+        <w:rPr>
+          <w:sz w:val="24"/>
+          <w:szCs w:val="24"/>
+        </w:rPr>
+        <w:t>à sonde, Log transformation et segmentation, les régions d’intérêt seront donc celles présentant un LRR &gt; 0 pour les régions en gain, ou &lt; 0 pour celles en perte (</w:t>
+      </w:r>
+      <w:proofErr w:type="spellStart"/>
       <w:r>
         <w:rPr>
           <w:rFonts w:cs="YcbpfbAdvTTb5929f4c"/>
@@ -587,7 +782,62 @@
           <w:highlight w:val="lightGray"/>
           <w:lang w:eastAsia="fr-FR"/>
         </w:rPr>
-        <w:t>Frederic Commo. Analyse génomique en médecine de précision : Optimisations et outils de visualisation. Bio-Informatique, Biologie Systémique [q-bio.QM]. Université Paris-Saclay, 2015.</w:t>
+        <w:t>Frederic</w:t>
+      </w:r>
+      <w:proofErr w:type="spellEnd"/>
+      <w:r>
+        <w:rPr>
+          <w:rFonts w:cs="YcbpfbAdvTTb5929f4c"/>
+          <w:sz w:val="24"/>
+          <w:szCs w:val="24"/>
+          <w:highlight w:val="lightGray"/>
+          <w:lang w:eastAsia="fr-FR"/>
+        </w:rPr>
+        <w:t xml:space="preserve"> </w:t>
+      </w:r>
+      <w:proofErr w:type="spellStart"/>
+      <w:r>
+        <w:rPr>
+          <w:rFonts w:cs="YcbpfbAdvTTb5929f4c"/>
+          <w:sz w:val="24"/>
+          <w:szCs w:val="24"/>
+          <w:highlight w:val="lightGray"/>
+          <w:lang w:eastAsia="fr-FR"/>
+        </w:rPr>
+        <w:t>Commo</w:t>
+      </w:r>
+      <w:proofErr w:type="spellEnd"/>
+      <w:r>
+        <w:rPr>
+          <w:rFonts w:cs="YcbpfbAdvTTb5929f4c"/>
+          <w:sz w:val="24"/>
+          <w:szCs w:val="24"/>
+          <w:highlight w:val="lightGray"/>
+          <w:lang w:eastAsia="fr-FR"/>
+        </w:rPr>
+        <w:t>. Analyse génomique en médecine de précision : Optimisations et outils de visualisation. Bio-Informatique, Biologie Systémique [q-</w:t>
+      </w:r>
+      <w:proofErr w:type="spellStart"/>
+      <w:r>
+        <w:rPr>
+          <w:rFonts w:cs="YcbpfbAdvTTb5929f4c"/>
+          <w:sz w:val="24"/>
+          <w:szCs w:val="24"/>
+          <w:highlight w:val="lightGray"/>
+          <w:lang w:eastAsia="fr-FR"/>
+        </w:rPr>
+        <w:t>bio.QM</w:t>
+      </w:r>
+      <w:proofErr w:type="spellEnd"/>
+      <w:r>
+        <w:rPr>
+          <w:rFonts w:cs="YcbpfbAdvTTb5929f4c"/>
+          <w:sz w:val="24"/>
+          <w:szCs w:val="24"/>
+          <w:highlight w:val="lightGray"/>
+          <w:lang w:eastAsia="fr-FR"/>
+        </w:rPr>
+        <w:t>]. Université Paris-Saclay, 2015.</w:t>
       </w:r>
       <w:r>
         <w:rPr>
@@ -632,8 +882,27 @@
           <w:sz w:val="24"/>
           <w:szCs w:val="24"/>
         </w:rPr>
-        <w:t xml:space="preserve">a plateforme Affymetrix propose une hybridation simple : seul l’ADN analysé est couplé à un fluorochrome, puis hybridé. L’analyse se fera par comparaison à un ADN de contrôle hybridé relativement à une base d’ADN virtuelle. Basée sur la technologie de la sonde d'inversion moléculaire (MIP) (7), </w:t>
-      </w:r>
+        <w:t xml:space="preserve">a plateforme </w:t>
+      </w:r>
+      <w:proofErr w:type="spellStart"/>
+      <w:r>
+        <w:rPr>
+          <w:rFonts w:cstheme="minorHAnsi"/>
+          <w:sz w:val="24"/>
+          <w:szCs w:val="24"/>
+        </w:rPr>
+        <w:t>Affymetrix</w:t>
+      </w:r>
+      <w:proofErr w:type="spellEnd"/>
+      <w:r>
+        <w:rPr>
+          <w:rFonts w:cstheme="minorHAnsi"/>
+          <w:sz w:val="24"/>
+          <w:szCs w:val="24"/>
+        </w:rPr>
+        <w:t xml:space="preserve"> propose une hybridation simple : seul l’ADN analysé est couplé à un fluorochrome, puis hybridé. L’analyse se fera par comparaison à un ADN de contrôle hybridé relativement à une base d’ADN virtuelle. Basée sur la technologie de la sonde d'inversion moléculaire (MIP) (7), </w:t>
+      </w:r>
+      <w:proofErr w:type="spellStart"/>
       <w:r>
         <w:rPr>
           <w:rFonts w:cstheme="minorHAnsi"/>
@@ -642,8 +911,31 @@
           <w:szCs w:val="24"/>
           <w:shd w:val="clear" w:color="auto" w:fill="FFFFFF"/>
         </w:rPr>
-        <w:t>OncoScan CNV Assay</w:t>
-      </w:r>
+        <w:t>OncoScan</w:t>
+      </w:r>
+      <w:proofErr w:type="spellEnd"/>
+      <w:r>
+        <w:rPr>
+          <w:rFonts w:cstheme="minorHAnsi"/>
+          <w:b/>
+          <w:sz w:val="24"/>
+          <w:szCs w:val="24"/>
+          <w:shd w:val="clear" w:color="auto" w:fill="FFFFFF"/>
+        </w:rPr>
+        <w:t xml:space="preserve"> CNV </w:t>
+      </w:r>
+      <w:proofErr w:type="spellStart"/>
+      <w:r>
+        <w:rPr>
+          <w:rFonts w:cstheme="minorHAnsi"/>
+          <w:b/>
+          <w:sz w:val="24"/>
+          <w:szCs w:val="24"/>
+          <w:shd w:val="clear" w:color="auto" w:fill="FFFFFF"/>
+        </w:rPr>
+        <w:t>Assay</w:t>
+      </w:r>
+      <w:proofErr w:type="spellEnd"/>
       <w:r>
         <w:rPr>
           <w:rFonts w:cstheme="minorHAnsi"/>
@@ -690,7 +982,8 @@
         </w:rPr>
         <w:t>(</w:t>
       </w:r>
-      <w:commentRangeStart w:id="0"/>
+      <w:commentRangeStart w:id="1"/>
+      <w:proofErr w:type="spellStart"/>
       <w:r>
         <w:rPr>
           <w:rFonts w:cs="YcbpfbAdvTTb5929f4c"/>
@@ -699,7 +992,62 @@
           <w:highlight w:val="lightGray"/>
           <w:lang w:eastAsia="fr-FR"/>
         </w:rPr>
-        <w:t xml:space="preserve">Chekaluk Y, Wu CL, Rosenberg J, Riester M, Dai Q, Lin S, </w:t>
+        <w:t>Chekaluk</w:t>
+      </w:r>
+      <w:proofErr w:type="spellEnd"/>
+      <w:r>
+        <w:rPr>
+          <w:rFonts w:cs="YcbpfbAdvTTb5929f4c"/>
+          <w:sz w:val="18"/>
+          <w:szCs w:val="18"/>
+          <w:highlight w:val="lightGray"/>
+          <w:lang w:eastAsia="fr-FR"/>
+        </w:rPr>
+        <w:t xml:space="preserve"> Y, Wu CL, Rosenberg J, </w:t>
+      </w:r>
+      <w:proofErr w:type="spellStart"/>
+      <w:r>
+        <w:rPr>
+          <w:rFonts w:cs="YcbpfbAdvTTb5929f4c"/>
+          <w:sz w:val="18"/>
+          <w:szCs w:val="18"/>
+          <w:highlight w:val="lightGray"/>
+          <w:lang w:eastAsia="fr-FR"/>
+        </w:rPr>
+        <w:t>Riester</w:t>
+      </w:r>
+      <w:proofErr w:type="spellEnd"/>
+      <w:r>
+        <w:rPr>
+          <w:rFonts w:cs="YcbpfbAdvTTb5929f4c"/>
+          <w:sz w:val="18"/>
+          <w:szCs w:val="18"/>
+          <w:highlight w:val="lightGray"/>
+          <w:lang w:eastAsia="fr-FR"/>
+        </w:rPr>
+        <w:t xml:space="preserve"> M, </w:t>
+      </w:r>
+      <w:proofErr w:type="spellStart"/>
+      <w:r>
+        <w:rPr>
+          <w:rFonts w:cs="YcbpfbAdvTTb5929f4c"/>
+          <w:sz w:val="18"/>
+          <w:szCs w:val="18"/>
+          <w:highlight w:val="lightGray"/>
+          <w:lang w:eastAsia="fr-FR"/>
+        </w:rPr>
+        <w:t>Dai</w:t>
+      </w:r>
+      <w:proofErr w:type="spellEnd"/>
+      <w:r>
+        <w:rPr>
+          <w:rFonts w:cs="YcbpfbAdvTTb5929f4c"/>
+          <w:sz w:val="18"/>
+          <w:szCs w:val="18"/>
+          <w:highlight w:val="lightGray"/>
+          <w:lang w:eastAsia="fr-FR"/>
+        </w:rPr>
+        <w:t xml:space="preserve"> Q, Lin S, </w:t>
       </w:r>
       <w:r>
         <w:rPr>
@@ -730,8 +1078,9 @@
           <w:highlight w:val="lightGray"/>
           <w:lang w:val="en-US" w:eastAsia="fr-FR"/>
         </w:rPr>
-        <w:t>Identification of nine genomic regions of amplification in urothelial carcinoma, correlation with stage, and potential prognostic and therapeutic value. PLoS One. 2013;8(4):e60927.</w:t>
-      </w:r>
+        <w:t xml:space="preserve">Identification of nine genomic regions of amplification in urothelial carcinoma, correlation with stage, and potential prognostic and therapeutic value. </w:t>
+      </w:r>
+      <w:proofErr w:type="spellStart"/>
       <w:r>
         <w:rPr>
           <w:rFonts w:cs="YcbpfbAdvTTb5929f4c"/>
@@ -740,6 +1089,49 @@
           <w:highlight w:val="lightGray"/>
           <w:lang w:val="en-US" w:eastAsia="fr-FR"/>
         </w:rPr>
+        <w:t>PLoS</w:t>
+      </w:r>
+      <w:proofErr w:type="spellEnd"/>
+      <w:r>
+        <w:rPr>
+          <w:rFonts w:cs="YcbpfbAdvTTb5929f4c"/>
+          <w:sz w:val="18"/>
+          <w:szCs w:val="18"/>
+          <w:highlight w:val="lightGray"/>
+          <w:lang w:val="en-US" w:eastAsia="fr-FR"/>
+        </w:rPr>
+        <w:t xml:space="preserve"> One. 2013</w:t>
+      </w:r>
+      <w:proofErr w:type="gramStart"/>
+      <w:r>
+        <w:rPr>
+          <w:rFonts w:cs="YcbpfbAdvTTb5929f4c"/>
+          <w:sz w:val="18"/>
+          <w:szCs w:val="18"/>
+          <w:highlight w:val="lightGray"/>
+          <w:lang w:val="en-US" w:eastAsia="fr-FR"/>
+        </w:rPr>
+        <w:t>;8</w:t>
+      </w:r>
+      <w:proofErr w:type="gramEnd"/>
+      <w:r>
+        <w:rPr>
+          <w:rFonts w:cs="YcbpfbAdvTTb5929f4c"/>
+          <w:sz w:val="18"/>
+          <w:szCs w:val="18"/>
+          <w:highlight w:val="lightGray"/>
+          <w:lang w:val="en-US" w:eastAsia="fr-FR"/>
+        </w:rPr>
+        <w:t>(4):e60927.</w:t>
+      </w:r>
+      <w:r>
+        <w:rPr>
+          <w:rFonts w:cs="YcbpfbAdvTTb5929f4c"/>
+          <w:sz w:val="18"/>
+          <w:szCs w:val="18"/>
+          <w:highlight w:val="lightGray"/>
+          <w:lang w:val="en-US" w:eastAsia="fr-FR"/>
+        </w:rPr>
         <w:t xml:space="preserve"> / </w:t>
       </w:r>
       <w:r>
@@ -750,7 +1142,29 @@
           <w:highlight w:val="lightGray"/>
           <w:lang w:eastAsia="fr-FR"/>
         </w:rPr>
-        <w:t xml:space="preserve"> Xie T, D</w:t>
+        <w:t xml:space="preserve"> </w:t>
+      </w:r>
+      <w:proofErr w:type="spellStart"/>
+      <w:r>
+        <w:rPr>
+          <w:rFonts w:cs="YcbpfbAdvTTb5929f4c"/>
+          <w:sz w:val="18"/>
+          <w:szCs w:val="18"/>
+          <w:highlight w:val="lightGray"/>
+          <w:lang w:eastAsia="fr-FR"/>
+        </w:rPr>
+        <w:t>Xie</w:t>
+      </w:r>
+      <w:proofErr w:type="spellEnd"/>
+      <w:r>
+        <w:rPr>
+          <w:rFonts w:cs="YcbpfbAdvTTb5929f4c"/>
+          <w:sz w:val="18"/>
+          <w:szCs w:val="18"/>
+          <w:highlight w:val="lightGray"/>
+          <w:lang w:eastAsia="fr-FR"/>
+        </w:rPr>
+        <w:t xml:space="preserve"> T, D</w:t>
       </w:r>
       <w:r>
         <w:rPr>
@@ -762,6 +1176,7 @@
         </w:rPr>
         <w:t xml:space="preserve">’ </w:t>
       </w:r>
+      <w:proofErr w:type="spellStart"/>
       <w:r>
         <w:rPr>
           <w:rFonts w:cs="YcbpfbAdvTTb5929f4c"/>
@@ -770,7 +1185,40 @@
           <w:highlight w:val="lightGray"/>
           <w:lang w:eastAsia="fr-FR"/>
         </w:rPr>
-        <w:t xml:space="preserve">Ario G, Lamb JR, Martin E, Wang K, Tejpar S, </w:t>
+        <w:t>Ario</w:t>
+      </w:r>
+      <w:proofErr w:type="spellEnd"/>
+      <w:r>
+        <w:rPr>
+          <w:rFonts w:cs="YcbpfbAdvTTb5929f4c"/>
+          <w:sz w:val="18"/>
+          <w:szCs w:val="18"/>
+          <w:highlight w:val="lightGray"/>
+          <w:lang w:eastAsia="fr-FR"/>
+        </w:rPr>
+        <w:t xml:space="preserve"> G, Lamb JR, Martin E, Wang K, </w:t>
+      </w:r>
+      <w:proofErr w:type="spellStart"/>
+      <w:r>
+        <w:rPr>
+          <w:rFonts w:cs="YcbpfbAdvTTb5929f4c"/>
+          <w:sz w:val="18"/>
+          <w:szCs w:val="18"/>
+          <w:highlight w:val="lightGray"/>
+          <w:lang w:eastAsia="fr-FR"/>
+        </w:rPr>
+        <w:t>Tejpar</w:t>
+      </w:r>
+      <w:proofErr w:type="spellEnd"/>
+      <w:r>
+        <w:rPr>
+          <w:rFonts w:cs="YcbpfbAdvTTb5929f4c"/>
+          <w:sz w:val="18"/>
+          <w:szCs w:val="18"/>
+          <w:highlight w:val="lightGray"/>
+          <w:lang w:eastAsia="fr-FR"/>
+        </w:rPr>
+        <w:t xml:space="preserve"> S, </w:t>
       </w:r>
       <w:r>
         <w:rPr>
@@ -801,8 +1249,9 @@
           <w:highlight w:val="lightGray"/>
           <w:lang w:val="en-US" w:eastAsia="fr-FR"/>
         </w:rPr>
-        <w:t>A comprehensive characterization of genome-wide copy number aberrations in colorectal cancer reveals novel oncogenes and patterns of alterations. PLoS One. 2012;7(7):e42001.</w:t>
-      </w:r>
+        <w:t xml:space="preserve">A comprehensive characterization of genome-wide copy number aberrations in colorectal cancer reveals novel oncogenes and patterns of alterations. </w:t>
+      </w:r>
+      <w:proofErr w:type="spellStart"/>
       <w:r>
         <w:rPr>
           <w:rFonts w:cs="YcbpfbAdvTTb5929f4c"/>
@@ -811,8 +1260,52 @@
           <w:highlight w:val="lightGray"/>
           <w:lang w:val="en-US" w:eastAsia="fr-FR"/>
         </w:rPr>
+        <w:t>PLoS</w:t>
+      </w:r>
+      <w:proofErr w:type="spellEnd"/>
+      <w:r>
+        <w:rPr>
+          <w:rFonts w:cs="YcbpfbAdvTTb5929f4c"/>
+          <w:sz w:val="18"/>
+          <w:szCs w:val="18"/>
+          <w:highlight w:val="lightGray"/>
+          <w:lang w:val="en-US" w:eastAsia="fr-FR"/>
+        </w:rPr>
+        <w:t xml:space="preserve"> One. 2012</w:t>
+      </w:r>
+      <w:proofErr w:type="gramStart"/>
+      <w:r>
+        <w:rPr>
+          <w:rFonts w:cs="YcbpfbAdvTTb5929f4c"/>
+          <w:sz w:val="18"/>
+          <w:szCs w:val="18"/>
+          <w:highlight w:val="lightGray"/>
+          <w:lang w:val="en-US" w:eastAsia="fr-FR"/>
+        </w:rPr>
+        <w:t>;7</w:t>
+      </w:r>
+      <w:proofErr w:type="gramEnd"/>
+      <w:r>
+        <w:rPr>
+          <w:rFonts w:cs="YcbpfbAdvTTb5929f4c"/>
+          <w:sz w:val="18"/>
+          <w:szCs w:val="18"/>
+          <w:highlight w:val="lightGray"/>
+          <w:lang w:val="en-US" w:eastAsia="fr-FR"/>
+        </w:rPr>
+        <w:t>(7):e42001.</w:t>
+      </w:r>
+      <w:r>
+        <w:rPr>
+          <w:rFonts w:cs="YcbpfbAdvTTb5929f4c"/>
+          <w:sz w:val="18"/>
+          <w:szCs w:val="18"/>
+          <w:highlight w:val="lightGray"/>
+          <w:lang w:val="en-US" w:eastAsia="fr-FR"/>
+        </w:rPr>
         <w:t xml:space="preserve"> / </w:t>
       </w:r>
+      <w:proofErr w:type="spellStart"/>
       <w:r>
         <w:rPr>
           <w:rFonts w:cs="YcbpfbAdvTTb5929f4c"/>
@@ -821,8 +1314,9 @@
           <w:highlight w:val="lightGray"/>
           <w:lang w:val="en-US" w:eastAsia="fr-FR"/>
         </w:rPr>
-        <w:t>Skirnisdottir I, Mayrhofer M, Rydåker M, Akerud H, Isaksson A. Loss-of-heterozygosity on chromosome 19q in early-stage serous ovarian cancer is associated with recurrent disease. BMC Cancer. 2012;12:407.</w:t>
-      </w:r>
+        <w:t>Skirnisdottir</w:t>
+      </w:r>
+      <w:proofErr w:type="spellEnd"/>
       <w:r>
         <w:rPr>
           <w:rFonts w:cs="YcbpfbAdvTTb5929f4c"/>
@@ -831,8 +1325,85 @@
           <w:highlight w:val="lightGray"/>
           <w:lang w:val="en-US" w:eastAsia="fr-FR"/>
         </w:rPr>
+        <w:t xml:space="preserve"> I, </w:t>
+      </w:r>
+      <w:proofErr w:type="spellStart"/>
+      <w:r>
+        <w:rPr>
+          <w:rFonts w:cs="YcbpfbAdvTTb5929f4c"/>
+          <w:sz w:val="18"/>
+          <w:szCs w:val="18"/>
+          <w:highlight w:val="lightGray"/>
+          <w:lang w:val="en-US" w:eastAsia="fr-FR"/>
+        </w:rPr>
+        <w:t>Mayrhofer</w:t>
+      </w:r>
+      <w:proofErr w:type="spellEnd"/>
+      <w:r>
+        <w:rPr>
+          <w:rFonts w:cs="YcbpfbAdvTTb5929f4c"/>
+          <w:sz w:val="18"/>
+          <w:szCs w:val="18"/>
+          <w:highlight w:val="lightGray"/>
+          <w:lang w:val="en-US" w:eastAsia="fr-FR"/>
+        </w:rPr>
+        <w:t xml:space="preserve"> M, </w:t>
+      </w:r>
+      <w:proofErr w:type="spellStart"/>
+      <w:r>
+        <w:rPr>
+          <w:rFonts w:cs="YcbpfbAdvTTb5929f4c"/>
+          <w:sz w:val="18"/>
+          <w:szCs w:val="18"/>
+          <w:highlight w:val="lightGray"/>
+          <w:lang w:val="en-US" w:eastAsia="fr-FR"/>
+        </w:rPr>
+        <w:t>Rydåker</w:t>
+      </w:r>
+      <w:proofErr w:type="spellEnd"/>
+      <w:r>
+        <w:rPr>
+          <w:rFonts w:cs="YcbpfbAdvTTb5929f4c"/>
+          <w:sz w:val="18"/>
+          <w:szCs w:val="18"/>
+          <w:highlight w:val="lightGray"/>
+          <w:lang w:val="en-US" w:eastAsia="fr-FR"/>
+        </w:rPr>
+        <w:t xml:space="preserve"> M, </w:t>
+      </w:r>
+      <w:proofErr w:type="spellStart"/>
+      <w:r>
+        <w:rPr>
+          <w:rFonts w:cs="YcbpfbAdvTTb5929f4c"/>
+          <w:sz w:val="18"/>
+          <w:szCs w:val="18"/>
+          <w:highlight w:val="lightGray"/>
+          <w:lang w:val="en-US" w:eastAsia="fr-FR"/>
+        </w:rPr>
+        <w:t>Akerud</w:t>
+      </w:r>
+      <w:proofErr w:type="spellEnd"/>
+      <w:r>
+        <w:rPr>
+          <w:rFonts w:cs="YcbpfbAdvTTb5929f4c"/>
+          <w:sz w:val="18"/>
+          <w:szCs w:val="18"/>
+          <w:highlight w:val="lightGray"/>
+          <w:lang w:val="en-US" w:eastAsia="fr-FR"/>
+        </w:rPr>
+        <w:t xml:space="preserve"> H, Isaksson A. Loss-of-heterozygosity on chromosome 19q in early-stage serous ovarian cancer is associated with recurrent disease. BMC Cancer. 2012;12:407.</w:t>
+      </w:r>
+      <w:r>
+        <w:rPr>
+          <w:rFonts w:cs="YcbpfbAdvTTb5929f4c"/>
+          <w:sz w:val="18"/>
+          <w:szCs w:val="18"/>
+          <w:highlight w:val="lightGray"/>
+          <w:lang w:val="en-US" w:eastAsia="fr-FR"/>
+        </w:rPr>
         <w:t>/</w:t>
       </w:r>
+      <w:proofErr w:type="spellStart"/>
       <w:r>
         <w:rPr>
           <w:rFonts w:cs="YcbpfbAdvTTb5929f4c"/>
@@ -841,7 +1412,62 @@
           <w:highlight w:val="lightGray"/>
           <w:lang w:val="en-US" w:eastAsia="fr-FR"/>
         </w:rPr>
-        <w:t xml:space="preserve">Bellido F, Pineda M, Sanz-Pamplona R, Navarro M, Nadal M, Lázaro C, </w:t>
+        <w:t>Bellido</w:t>
+      </w:r>
+      <w:proofErr w:type="spellEnd"/>
+      <w:r>
+        <w:rPr>
+          <w:rFonts w:cs="YcbpfbAdvTTb5929f4c"/>
+          <w:sz w:val="18"/>
+          <w:szCs w:val="18"/>
+          <w:highlight w:val="lightGray"/>
+          <w:lang w:val="en-US" w:eastAsia="fr-FR"/>
+        </w:rPr>
+        <w:t xml:space="preserve"> F, Pineda M, </w:t>
+      </w:r>
+      <w:proofErr w:type="spellStart"/>
+      <w:r>
+        <w:rPr>
+          <w:rFonts w:cs="YcbpfbAdvTTb5929f4c"/>
+          <w:sz w:val="18"/>
+          <w:szCs w:val="18"/>
+          <w:highlight w:val="lightGray"/>
+          <w:lang w:val="en-US" w:eastAsia="fr-FR"/>
+        </w:rPr>
+        <w:t>Sanz</w:t>
+      </w:r>
+      <w:proofErr w:type="spellEnd"/>
+      <w:r>
+        <w:rPr>
+          <w:rFonts w:cs="YcbpfbAdvTTb5929f4c"/>
+          <w:sz w:val="18"/>
+          <w:szCs w:val="18"/>
+          <w:highlight w:val="lightGray"/>
+          <w:lang w:val="en-US" w:eastAsia="fr-FR"/>
+        </w:rPr>
+        <w:t xml:space="preserve">-Pamplona R, Navarro M, Nadal M, </w:t>
+      </w:r>
+      <w:proofErr w:type="spellStart"/>
+      <w:r>
+        <w:rPr>
+          <w:rFonts w:cs="YcbpfbAdvTTb5929f4c"/>
+          <w:sz w:val="18"/>
+          <w:szCs w:val="18"/>
+          <w:highlight w:val="lightGray"/>
+          <w:lang w:val="en-US" w:eastAsia="fr-FR"/>
+        </w:rPr>
+        <w:t>Lázaro</w:t>
+      </w:r>
+      <w:proofErr w:type="spellEnd"/>
+      <w:r>
+        <w:rPr>
+          <w:rFonts w:cs="YcbpfbAdvTTb5929f4c"/>
+          <w:sz w:val="18"/>
+          <w:szCs w:val="18"/>
+          <w:highlight w:val="lightGray"/>
+          <w:lang w:val="en-US" w:eastAsia="fr-FR"/>
+        </w:rPr>
+        <w:t xml:space="preserve"> C, </w:t>
       </w:r>
       <w:r>
         <w:rPr>
@@ -862,8 +1488,31 @@
           <w:highlight w:val="lightGray"/>
           <w:lang w:val="en-US" w:eastAsia="fr-FR"/>
         </w:rPr>
-        <w:t xml:space="preserve">. Comprehensive molecular characterization of hereditary non-polyposis colorectal tumours with mismatch repair proficiency. </w:t>
-      </w:r>
+        <w:t xml:space="preserve">. Comprehensive molecular characterization of hereditary non-polyposis colorectal </w:t>
+      </w:r>
+      <w:proofErr w:type="spellStart"/>
+      <w:r>
+        <w:rPr>
+          <w:rFonts w:cs="YcbpfbAdvTTb5929f4c"/>
+          <w:sz w:val="18"/>
+          <w:szCs w:val="18"/>
+          <w:highlight w:val="lightGray"/>
+          <w:lang w:val="en-US" w:eastAsia="fr-FR"/>
+        </w:rPr>
+        <w:t>tumours</w:t>
+      </w:r>
+      <w:proofErr w:type="spellEnd"/>
+      <w:r>
+        <w:rPr>
+          <w:rFonts w:cs="YcbpfbAdvTTb5929f4c"/>
+          <w:sz w:val="18"/>
+          <w:szCs w:val="18"/>
+          <w:highlight w:val="lightGray"/>
+          <w:lang w:val="en-US" w:eastAsia="fr-FR"/>
+        </w:rPr>
+        <w:t xml:space="preserve"> with mismatch repair proficiency. </w:t>
+      </w:r>
+      <w:proofErr w:type="spellStart"/>
       <w:r>
         <w:rPr>
           <w:rFonts w:cs="YcbpfbAdvTTb5929f4c"/>
@@ -872,7 +1521,18 @@
           <w:highlight w:val="lightGray"/>
           <w:lang w:eastAsia="fr-FR"/>
         </w:rPr>
-        <w:t>Eur J Cancer.2014;50(11):1964</w:t>
+        <w:t>Eur</w:t>
+      </w:r>
+      <w:proofErr w:type="spellEnd"/>
+      <w:r>
+        <w:rPr>
+          <w:rFonts w:cs="YcbpfbAdvTTb5929f4c"/>
+          <w:sz w:val="18"/>
+          <w:szCs w:val="18"/>
+          <w:highlight w:val="lightGray"/>
+          <w:lang w:eastAsia="fr-FR"/>
+        </w:rPr>
+        <w:t xml:space="preserve"> J Cancer.2014;50(11):1964</w:t>
       </w:r>
       <w:r>
         <w:rPr>
@@ -909,12 +1569,12 @@
         </w:rPr>
         <w:t xml:space="preserve"> </w:t>
       </w:r>
-      <w:commentRangeEnd w:id="0"/>
+      <w:commentRangeEnd w:id="1"/>
       <w:r>
         <w:rPr>
           <w:rStyle w:val="Marquedecommentaire"/>
         </w:rPr>
-        <w:commentReference w:id="0"/>
+        <w:commentReference w:id="1"/>
       </w:r>
       <w:r>
         <w:rPr>
@@ -966,13 +1626,83 @@
         <w:rPr>
           <w:rFonts w:cstheme="minorHAnsi"/>
         </w:rPr>
-        <w:t>L’avantage de cette technique est la faible quantité d’ADN nécessaire (≥ 80ng d’ADN), contrairement à la technologie Agilent (&gt; 1µg) ainsi que  l’utilisation de sondes de petites tailles permettant l’application de cette technique à des ADN partiellement dégradés (échantillons FPPE</w:t>
-      </w:r>
-      <w:r>
-        <w:rPr>
-          <w:rFonts w:cstheme="minorHAnsi"/>
-        </w:rPr>
-        <w:t> ; formalin fixed paraffin embedded tissus</w:t>
+        <w:t xml:space="preserve">L’avantage de cette technique est la faible quantité d’ADN nécessaire (≥ 80ng d’ADN), contrairement à la technologie </w:t>
+      </w:r>
+      <w:proofErr w:type="spellStart"/>
+      <w:r>
+        <w:rPr>
+          <w:rFonts w:cstheme="minorHAnsi"/>
+        </w:rPr>
+        <w:t>Agilent</w:t>
+      </w:r>
+      <w:proofErr w:type="spellEnd"/>
+      <w:r>
+        <w:rPr>
+          <w:rFonts w:cstheme="minorHAnsi"/>
+        </w:rPr>
+        <w:t xml:space="preserve"> (&gt; 1µg) ainsi que  l’utilisation de sondes de petites tailles permettant l’application de cette technique à des ADN partiellement dégradés (échantillons FPPE</w:t>
+      </w:r>
+      <w:r>
+        <w:rPr>
+          <w:rFonts w:cstheme="minorHAnsi"/>
+        </w:rPr>
+        <w:t xml:space="preserve"> ; </w:t>
+      </w:r>
+      <w:proofErr w:type="spellStart"/>
+      <w:r>
+        <w:rPr>
+          <w:rFonts w:cstheme="minorHAnsi"/>
+        </w:rPr>
+        <w:t>formalin</w:t>
+      </w:r>
+      <w:proofErr w:type="spellEnd"/>
+      <w:r>
+        <w:rPr>
+          <w:rFonts w:cstheme="minorHAnsi"/>
+        </w:rPr>
+        <w:t xml:space="preserve"> </w:t>
+      </w:r>
+      <w:proofErr w:type="spellStart"/>
+      <w:r>
+        <w:rPr>
+          <w:rFonts w:cstheme="minorHAnsi"/>
+        </w:rPr>
+        <w:t>fixed</w:t>
+      </w:r>
+      <w:proofErr w:type="spellEnd"/>
+      <w:r>
+        <w:rPr>
+          <w:rFonts w:cstheme="minorHAnsi"/>
+        </w:rPr>
+        <w:t xml:space="preserve"> </w:t>
+      </w:r>
+      <w:proofErr w:type="spellStart"/>
+      <w:r>
+        <w:rPr>
+          <w:rFonts w:cstheme="minorHAnsi"/>
+        </w:rPr>
+        <w:t>paraffin</w:t>
+      </w:r>
+      <w:proofErr w:type="spellEnd"/>
+      <w:r>
+        <w:rPr>
+          <w:rFonts w:cstheme="minorHAnsi"/>
+        </w:rPr>
+        <w:t xml:space="preserve"> </w:t>
+      </w:r>
+      <w:proofErr w:type="spellStart"/>
+      <w:r>
+        <w:rPr>
+          <w:rFonts w:cstheme="minorHAnsi"/>
+        </w:rPr>
+        <w:t>embedded</w:t>
+      </w:r>
+      <w:proofErr w:type="spellEnd"/>
+      <w:r>
+        <w:rPr>
+          <w:rFonts w:cstheme="minorHAnsi"/>
+        </w:rPr>
+        <w:t xml:space="preserve"> tissus</w:t>
       </w:r>
       <w:r>
         <w:rPr>
@@ -1044,7 +1774,23 @@
       </w:pPr>
       <w:r>
         <w:lastRenderedPageBreak/>
-        <w:t>La fréquence allélique de l’allèle B (BAF : B allele frequency)</w:t>
+        <w:t xml:space="preserve">La fréquence allélique de l’allèle B (BAF : B </w:t>
+      </w:r>
+      <w:proofErr w:type="spellStart"/>
+      <w:r>
+        <w:t>allele</w:t>
+      </w:r>
+      <w:proofErr w:type="spellEnd"/>
+      <w:r>
+        <w:t xml:space="preserve"> </w:t>
+      </w:r>
+      <w:proofErr w:type="spellStart"/>
+      <w:r>
+        <w:t>frequency</w:t>
+      </w:r>
+      <w:proofErr w:type="spellEnd"/>
+      <w:r>
+        <w:t>)</w:t>
       </w:r>
     </w:p>
     <w:p>
@@ -1061,7 +1807,15 @@
         <w:jc w:val="both"/>
       </w:pPr>
       <w:r>
-        <w:t>Le nombre de copies pour chaque région de la puce (copy number)</w:t>
+        <w:t xml:space="preserve">Le nombre de copies pour chaque région de la puce (copy </w:t>
+      </w:r>
+      <w:proofErr w:type="spellStart"/>
+      <w:r>
+        <w:t>number</w:t>
+      </w:r>
+      <w:proofErr w:type="spellEnd"/>
+      <w:r>
+        <w:t>)</w:t>
       </w:r>
     </w:p>
     <w:p>
@@ -1200,29 +1954,33 @@
         </w:rPr>
         <w:t>Figure 2 –</w:t>
       </w:r>
-      <w:commentRangeStart w:id="1"/>
       <w:r>
         <w:rPr>
           <w:sz w:val="20"/>
           <w:szCs w:val="20"/>
         </w:rPr>
-        <w:t xml:space="preserve"> A</w:t>
-      </w:r>
+        <w:t xml:space="preserve"> Représentation d’un profil sur le logiciel CHAS (</w:t>
+      </w:r>
+      <w:proofErr w:type="spellStart"/>
       <w:r>
         <w:rPr>
           <w:sz w:val="20"/>
           <w:szCs w:val="20"/>
         </w:rPr>
-        <w:t>/</w:t>
-      </w:r>
+        <w:t>Affymetrix</w:t>
+      </w:r>
+      <w:proofErr w:type="spellEnd"/>
       <w:r>
         <w:rPr>
           <w:sz w:val="20"/>
           <w:szCs w:val="20"/>
         </w:rPr>
-        <w:t xml:space="preserve"> : Représentation d’un profil sur le logiciel CHAS (Affymetrix, actuellement utilisé pour l’analyse des profils </w:t>
+        <w:t xml:space="preserve">, actuellement utilisé pour l’analyse des profils </w:t>
       </w:r>
       <w:commentRangeStart w:id="2"/>
+      <w:commentRangeStart w:id="3"/>
+      <w:commentRangeStart w:id="4"/>
+      <w:proofErr w:type="spellStart"/>
       <w:r>
         <w:rPr>
           <w:sz w:val="20"/>
@@ -1231,6 +1989,7 @@
         <w:t>Oncoscan</w:t>
       </w:r>
       <w:commentRangeEnd w:id="2"/>
+      <w:proofErr w:type="spellEnd"/>
       <w:r>
         <w:rPr>
           <w:rStyle w:val="Marquedecommentaire"/>
@@ -1239,27 +1998,119 @@
         </w:rPr>
         <w:commentReference w:id="2"/>
       </w:r>
+      <w:commentRangeEnd w:id="3"/>
+      <w:r>
+        <w:rPr>
+          <w:rStyle w:val="Marquedecommentaire"/>
+        </w:rPr>
+        <w:commentReference w:id="3"/>
+      </w:r>
+      <w:commentRangeEnd w:id="4"/>
+      <w:r>
+        <w:rPr>
+          <w:rStyle w:val="Marquedecommentaire"/>
+        </w:rPr>
+        <w:commentReference w:id="4"/>
+      </w:r>
       <w:r>
         <w:rPr>
           <w:sz w:val="20"/>
           <w:szCs w:val="20"/>
         </w:rPr>
-        <w:t>), B/</w:t>
+        <w:t>)</w:t>
       </w:r>
       <w:r>
         <w:rPr>
           <w:sz w:val="20"/>
           <w:szCs w:val="20"/>
         </w:rPr>
+        <w:t xml:space="preserve">. </w:t>
+      </w:r>
+      <w:r>
+        <w:rPr>
+          <w:sz w:val="20"/>
+          <w:szCs w:val="20"/>
+        </w:rPr>
+        <w:t>A</w:t>
+      </w:r>
+      <w:r>
+        <w:rPr>
+          <w:sz w:val="20"/>
+          <w:szCs w:val="20"/>
+        </w:rPr>
+        <w:t>/</w:t>
+      </w:r>
+      <w:r>
+        <w:t xml:space="preserve"> </w:t>
+      </w:r>
+      <w:r>
+        <w:t xml:space="preserve">idéogrammes représentant </w:t>
+      </w:r>
+      <w:r>
+        <w:t>les chromosomes</w:t>
+      </w:r>
+      <w:r>
+        <w:t xml:space="preserve"> humains et les régions</w:t>
+      </w:r>
+      <w:r>
+        <w:rPr>
+          <w:sz w:val="20"/>
+          <w:szCs w:val="20"/>
+        </w:rPr>
+        <w:t> </w:t>
+      </w:r>
+      <w:r>
+        <w:rPr>
+          <w:sz w:val="20"/>
+          <w:szCs w:val="20"/>
+        </w:rPr>
+        <w:t>altérées(en rouge : segment de perte</w:t>
+      </w:r>
+      <w:r>
+        <w:rPr>
+          <w:sz w:val="20"/>
+          <w:szCs w:val="20"/>
+        </w:rPr>
+        <w:t xml:space="preserve">, </w:t>
+      </w:r>
+      <w:r>
+        <w:rPr>
+          <w:sz w:val="20"/>
+          <w:szCs w:val="20"/>
+        </w:rPr>
+        <w:t>en bleu : segment de gain)</w:t>
+      </w:r>
+      <w:r>
+        <w:rPr>
+          <w:sz w:val="20"/>
+          <w:szCs w:val="20"/>
+        </w:rPr>
+        <w:t xml:space="preserve">. </w:t>
+      </w:r>
+      <w:r>
+        <w:rPr>
+          <w:sz w:val="20"/>
+          <w:szCs w:val="20"/>
+        </w:rPr>
+        <w:t>B/</w:t>
+      </w:r>
+      <w:r>
+        <w:rPr>
+          <w:sz w:val="20"/>
+          <w:szCs w:val="20"/>
+        </w:rPr>
         <w:t xml:space="preserve"> Pistes log Ratio (en haut) et BAF (en bas) de l’échantillon 5-LD. Les numéros des chromosomes sont indiqués sur les deux pistes. Chaque point correspond à une valeur de log Ratio ou BAF pour une position </w:t>
       </w:r>
-      <w:commentRangeEnd w:id="1"/>
-      <w:r>
-        <w:rPr>
-          <w:rStyle w:val="Marquedecommentaire"/>
-        </w:rPr>
-        <w:commentReference w:id="1"/>
-      </w:r>
+    </w:p>
+    <w:p>
+      <w:pPr>
+        <w:spacing w:after="0" w:line="240" w:lineRule="auto"/>
+        <w:jc w:val="both"/>
+        <w:rPr>
+          <w:sz w:val="20"/>
+          <w:szCs w:val="20"/>
+        </w:rPr>
+      </w:pPr>
     </w:p>
     <w:p>
       <w:pPr>
@@ -1282,13 +2133,47 @@
           <w:szCs w:val="24"/>
         </w:rPr>
       </w:pPr>
-      <w:r>
-        <w:rPr>
-          <w:rFonts w:cstheme="minorHAnsi"/>
-          <w:sz w:val="24"/>
-          <w:szCs w:val="24"/>
-        </w:rPr>
-        <w:t>En parallèle de signature moléculaire plus complexe, le laboratoire a précédemment démontré l’intérêt diagnostique et pronostique de l’index génomique (GI) par CGH-array dans différents types de sarcomes comme les GIST</w:t>
+      <w:commentRangeStart w:id="5"/>
+      <w:r>
+        <w:rPr>
+          <w:rFonts w:cstheme="minorHAnsi"/>
+          <w:sz w:val="24"/>
+          <w:szCs w:val="24"/>
+        </w:rPr>
+        <w:t>En parallèle de signature moléculaire plus complexe</w:t>
+      </w:r>
+      <w:commentRangeEnd w:id="5"/>
+      <w:r>
+        <w:rPr>
+          <w:rStyle w:val="Marquedecommentaire"/>
+        </w:rPr>
+        <w:commentReference w:id="5"/>
+      </w:r>
+      <w:r>
+        <w:rPr>
+          <w:rFonts w:cstheme="minorHAnsi"/>
+          <w:sz w:val="24"/>
+          <w:szCs w:val="24"/>
+        </w:rPr>
+        <w:t>, le laboratoire a précédemment démontré l’intérêt diagnostique et pronostique de l’index génomique (GI) par CGH-</w:t>
+      </w:r>
+      <w:proofErr w:type="spellStart"/>
+      <w:r>
+        <w:rPr>
+          <w:rFonts w:cstheme="minorHAnsi"/>
+          <w:sz w:val="24"/>
+          <w:szCs w:val="24"/>
+        </w:rPr>
+        <w:t>array</w:t>
+      </w:r>
+      <w:proofErr w:type="spellEnd"/>
+      <w:r>
+        <w:rPr>
+          <w:rFonts w:cstheme="minorHAnsi"/>
+          <w:sz w:val="24"/>
+          <w:szCs w:val="24"/>
+        </w:rPr>
+        <w:t xml:space="preserve"> dans différents types de sarcomes comme les GIST</w:t>
       </w:r>
       <w:r>
         <w:rPr>
@@ -1298,14 +2183,25 @@
         </w:rPr>
         <w:t xml:space="preserve"> (</w:t>
       </w:r>
-      <w:r>
-        <w:rPr>
-          <w:rFonts w:cstheme="minorHAnsi"/>
-          <w:sz w:val="24"/>
-          <w:szCs w:val="24"/>
-          <w:highlight w:val="lightGray"/>
-        </w:rPr>
-        <w:t xml:space="preserve">ref </w:t>
+      <w:proofErr w:type="spellStart"/>
+      <w:r>
+        <w:rPr>
+          <w:rFonts w:cstheme="minorHAnsi"/>
+          <w:sz w:val="24"/>
+          <w:szCs w:val="24"/>
+          <w:highlight w:val="lightGray"/>
+        </w:rPr>
+        <w:t>ref</w:t>
+      </w:r>
+      <w:proofErr w:type="spellEnd"/>
+      <w:r>
+        <w:rPr>
+          <w:rFonts w:cstheme="minorHAnsi"/>
+          <w:sz w:val="24"/>
+          <w:szCs w:val="24"/>
+          <w:highlight w:val="lightGray"/>
+        </w:rPr>
+        <w:t xml:space="preserve"> </w:t>
       </w:r>
       <w:r>
         <w:rPr>
@@ -1316,6 +2212,7 @@
         </w:rPr>
         <w:t>3,5</w:t>
       </w:r>
+      <w:proofErr w:type="gramStart"/>
       <w:r>
         <w:rPr>
           <w:rFonts w:cstheme="minorHAnsi"/>
@@ -1330,8 +2227,27 @@
           <w:sz w:val="24"/>
           <w:szCs w:val="24"/>
         </w:rPr>
-        <w:t xml:space="preserve"> , les synovialosarcomes</w:t>
-      </w:r>
+        <w:t xml:space="preserve"> ,</w:t>
+      </w:r>
+      <w:proofErr w:type="gramEnd"/>
+      <w:r>
+        <w:rPr>
+          <w:rFonts w:cstheme="minorHAnsi"/>
+          <w:sz w:val="24"/>
+          <w:szCs w:val="24"/>
+        </w:rPr>
+        <w:t xml:space="preserve"> les </w:t>
+      </w:r>
+      <w:proofErr w:type="spellStart"/>
+      <w:r>
+        <w:rPr>
+          <w:rFonts w:cstheme="minorHAnsi"/>
+          <w:sz w:val="24"/>
+          <w:szCs w:val="24"/>
+        </w:rPr>
+        <w:t>synovialosarcomes</w:t>
+      </w:r>
+      <w:proofErr w:type="spellEnd"/>
       <w:r>
         <w:rPr>
           <w:rFonts w:cstheme="minorHAnsi"/>
@@ -1340,6 +2256,7 @@
         </w:rPr>
         <w:t xml:space="preserve"> (</w:t>
       </w:r>
+      <w:proofErr w:type="spellStart"/>
       <w:r>
         <w:rPr>
           <w:rFonts w:cstheme="minorHAnsi"/>
@@ -1349,6 +2266,7 @@
         </w:rPr>
         <w:t>ref</w:t>
       </w:r>
+      <w:proofErr w:type="spellEnd"/>
       <w:r>
         <w:rPr>
           <w:rFonts w:cstheme="minorHAnsi"/>
@@ -1382,14 +2300,25 @@
         </w:rPr>
         <w:t>(</w:t>
       </w:r>
-      <w:r>
-        <w:rPr>
-          <w:rFonts w:cstheme="minorHAnsi"/>
-          <w:sz w:val="24"/>
-          <w:szCs w:val="24"/>
-          <w:highlight w:val="lightGray"/>
-        </w:rPr>
-        <w:t>ref 6</w:t>
+      <w:proofErr w:type="spellStart"/>
+      <w:r>
+        <w:rPr>
+          <w:rFonts w:cstheme="minorHAnsi"/>
+          <w:sz w:val="24"/>
+          <w:szCs w:val="24"/>
+          <w:highlight w:val="lightGray"/>
+        </w:rPr>
+        <w:t>ref</w:t>
+      </w:r>
+      <w:proofErr w:type="spellEnd"/>
+      <w:r>
+        <w:rPr>
+          <w:rFonts w:cstheme="minorHAnsi"/>
+          <w:sz w:val="24"/>
+          <w:szCs w:val="24"/>
+          <w:highlight w:val="lightGray"/>
+        </w:rPr>
+        <w:t xml:space="preserve"> 6</w:t>
       </w:r>
       <w:r>
         <w:rPr>
@@ -1433,7 +2362,97 @@
           <w:sz w:val="24"/>
           <w:szCs w:val="24"/>
         </w:rPr>
-        <w:t>Ce « genomic index » est le reflet direct du degré de complexité moléculaire et d’instabilité génomique de la tumeur et s’avère être un puissant prédicteur de l’agressivité tumorale et de la rechute métastatique des tumeurs. Ces études ont été réalisées avec les microarrays 8x60 K whole genome d’Agilent, à partir de matériel fixé en formol et inclus en paraffine ce qui rend pertinent et accessib</w:t>
+        <w:t xml:space="preserve">Ce « </w:t>
+      </w:r>
+      <w:proofErr w:type="spellStart"/>
+      <w:r>
+        <w:rPr>
+          <w:rFonts w:cstheme="minorHAnsi"/>
+          <w:sz w:val="24"/>
+          <w:szCs w:val="24"/>
+        </w:rPr>
+        <w:t>genomic</w:t>
+      </w:r>
+      <w:proofErr w:type="spellEnd"/>
+      <w:r>
+        <w:rPr>
+          <w:rFonts w:cstheme="minorHAnsi"/>
+          <w:sz w:val="24"/>
+          <w:szCs w:val="24"/>
+        </w:rPr>
+        <w:t xml:space="preserve"> index » est le reflet direct du degré de complexité moléculaire et d’instabilité génomique de la tumeur et s’avère être un puissant prédicteur de l’agressivité tumorale et de la rechute métastatique des tumeurs. Ces études ont été réalisées avec les </w:t>
+      </w:r>
+      <w:proofErr w:type="spellStart"/>
+      <w:r>
+        <w:rPr>
+          <w:rFonts w:cstheme="minorHAnsi"/>
+          <w:sz w:val="24"/>
+          <w:szCs w:val="24"/>
+        </w:rPr>
+        <w:t>microarrays</w:t>
+      </w:r>
+      <w:proofErr w:type="spellEnd"/>
+      <w:r>
+        <w:rPr>
+          <w:rFonts w:cstheme="minorHAnsi"/>
+          <w:sz w:val="24"/>
+          <w:szCs w:val="24"/>
+        </w:rPr>
+        <w:t xml:space="preserve"> 8x60 K </w:t>
+      </w:r>
+      <w:proofErr w:type="spellStart"/>
+      <w:r>
+        <w:rPr>
+          <w:rFonts w:cstheme="minorHAnsi"/>
+          <w:sz w:val="24"/>
+          <w:szCs w:val="24"/>
+        </w:rPr>
+        <w:t>whole</w:t>
+      </w:r>
+      <w:proofErr w:type="spellEnd"/>
+      <w:r>
+        <w:rPr>
+          <w:rFonts w:cstheme="minorHAnsi"/>
+          <w:sz w:val="24"/>
+          <w:szCs w:val="24"/>
+        </w:rPr>
+        <w:t xml:space="preserve"> </w:t>
+      </w:r>
+      <w:proofErr w:type="spellStart"/>
+      <w:r>
+        <w:rPr>
+          <w:rFonts w:cstheme="minorHAnsi"/>
+          <w:sz w:val="24"/>
+          <w:szCs w:val="24"/>
+        </w:rPr>
+        <w:t>genome</w:t>
+      </w:r>
+      <w:proofErr w:type="spellEnd"/>
+      <w:r>
+        <w:rPr>
+          <w:rFonts w:cstheme="minorHAnsi"/>
+          <w:sz w:val="24"/>
+          <w:szCs w:val="24"/>
+        </w:rPr>
+        <w:t xml:space="preserve"> d’</w:t>
+      </w:r>
+      <w:proofErr w:type="spellStart"/>
+      <w:r>
+        <w:rPr>
+          <w:rFonts w:cstheme="minorHAnsi"/>
+          <w:sz w:val="24"/>
+          <w:szCs w:val="24"/>
+        </w:rPr>
+        <w:t>Agilent</w:t>
+      </w:r>
+      <w:proofErr w:type="spellEnd"/>
+      <w:r>
+        <w:rPr>
+          <w:rFonts w:cstheme="minorHAnsi"/>
+          <w:sz w:val="24"/>
+          <w:szCs w:val="24"/>
+        </w:rPr>
+        <w:t>, à partir de matériel fixé en formol et inclus en paraffine ce qui rend pertinent et accessib</w:t>
       </w:r>
       <w:r>
         <w:rPr>
@@ -1470,6 +2489,7 @@
           <w:sz w:val="20"/>
           <w:szCs w:val="20"/>
         </w:rPr>
+        <w:lastRenderedPageBreak/>
         <w:t>Figure 3 – Les profils CGH des échantillons 9-LA (en haut) et 16-DD (en bas). En noir : valeurs brutes de log Ratio. En orange : régions altérées déterminés à partir de ces valeurs. Les numéros des chromosomes sont indiqués en bas de chaque chromosome</w:t>
       </w:r>
       <w:r>
@@ -1528,7 +2548,6 @@
           <w:sz w:val="24"/>
           <w:szCs w:val="24"/>
         </w:rPr>
-        <w:lastRenderedPageBreak/>
         <w:t xml:space="preserve">Objectif : </w:t>
       </w:r>
     </w:p>
@@ -1546,7 +2565,31 @@
         </w:rPr>
       </w:pPr>
       <w:r>
-        <w:t>Dans le but d’étendre l’utilisation de l’évaluation de l’index génomique (GI) par CGH, nous souhaiterions transposer l’approche validée précédemment au laboratoire sur puces AGILENT/SurePrint G3 8x60 K à la technologie Affymetrix/Oncoscan plus récente, plus résolutive et demandant moins de matériel moléculaire, également déjà utilisée au laboratoire (figure 4). Les 2 technologies n’ayant pas du tout la même couverture du génome, il est nécessaire de les comparer sur une série de tumeurs parmi les cas précédemment publiés et pour lesquels nous disposons de toutes les données cliniques et biologiques.</w:t>
+        <w:t>Dans le but d’étendre l’utilisation de l’évaluation de l’index génomique (GI) par CGH, nous souhaiterions transposer l’approche validée précédemment au laboratoire sur puces AGILENT/</w:t>
+      </w:r>
+      <w:proofErr w:type="spellStart"/>
+      <w:r>
+        <w:t>SurePrint</w:t>
+      </w:r>
+      <w:proofErr w:type="spellEnd"/>
+      <w:r>
+        <w:t xml:space="preserve"> G3 8x60 K à la technologie </w:t>
+      </w:r>
+      <w:proofErr w:type="spellStart"/>
+      <w:r>
+        <w:t>Affymetrix</w:t>
+      </w:r>
+      <w:proofErr w:type="spellEnd"/>
+      <w:r>
+        <w:t>/</w:t>
+      </w:r>
+      <w:proofErr w:type="spellStart"/>
+      <w:r>
+        <w:t>Oncoscan</w:t>
+      </w:r>
+      <w:proofErr w:type="spellEnd"/>
+      <w:r>
+        <w:t xml:space="preserve"> plus récente, plus résolutive et demandant moins de matériel moléculaire, également déjà utilisée au laboratoire (figure 4). Les 2 technologies n’ayant pas du tout la même couverture du génome, il est nécessaire de les comparer sur une série de tumeurs parmi les cas précédemment publiés et pour lesquels nous disposons de toutes les données cliniques et biologiques.</w:t>
       </w:r>
     </w:p>
     <w:p>
@@ -1615,9 +2658,26 @@
       <w:r>
         <w:t xml:space="preserve"> </w:t>
       </w:r>
-      <w:commentRangeStart w:id="3"/>
-      <w:r>
-        <w:t xml:space="preserve">Pour répondre à cette problématique, nous avons 1/ Evalué des outils bioinformatiques permettant de calculer le GI à partir des données OncoScan, 2/ Comparer leurs spécificités et leurs performances. Cela inclut le temps de calcul, mais aussi la sensibilité et la spécificité des outils dans l’identification d’altérations de nombre de copies. 3/ Corréler les valeurs de GI </w:t>
+      <w:commentRangeStart w:id="6"/>
+      <w:commentRangeStart w:id="7"/>
+      <w:r>
+        <w:t xml:space="preserve">Pour répondre à cette problématique, nous avons 1/ Evalué des outils </w:t>
+      </w:r>
+      <w:proofErr w:type="spellStart"/>
+      <w:r>
+        <w:t>bioinformatiques</w:t>
+      </w:r>
+      <w:proofErr w:type="spellEnd"/>
+      <w:r>
+        <w:t xml:space="preserve"> permettant de calculer le GI à partir des données </w:t>
+      </w:r>
+      <w:proofErr w:type="spellStart"/>
+      <w:r>
+        <w:t>OncoScan</w:t>
+      </w:r>
+      <w:proofErr w:type="spellEnd"/>
+      <w:r>
+        <w:t xml:space="preserve">, 2/ Comparer leurs spécificités et leurs performances. Cela inclut le temps de calcul, mais aussi la sensibilité et la spécificité des outils dans l’identification d’altérations de nombre de copies. 3/ Corréler les valeurs de GI </w:t>
       </w:r>
       <w:r>
         <w:t>défini</w:t>
@@ -1625,12 +2685,19 @@
       <w:r>
         <w:t>es par un outil et les valeurs obtenues par la méthodologie validée.</w:t>
       </w:r>
-      <w:commentRangeEnd w:id="3"/>
+      <w:commentRangeEnd w:id="6"/>
       <w:r>
         <w:rPr>
           <w:rStyle w:val="Marquedecommentaire"/>
         </w:rPr>
-        <w:commentReference w:id="3"/>
+        <w:commentReference w:id="6"/>
+      </w:r>
+      <w:commentRangeEnd w:id="7"/>
+      <w:r>
+        <w:rPr>
+          <w:rStyle w:val="Marquedecommentaire"/>
+        </w:rPr>
+        <w:commentReference w:id="7"/>
       </w:r>
     </w:p>
     <w:p>
@@ -1641,7 +2708,15 @@
         <w:sym w:font="Wingdings" w:char="F0D8"/>
       </w:r>
       <w:r>
-        <w:t>La définition de l’index génomique constitue un outil critique pour la classification des tumeurs, préciser un diagnostic et assigner un traitement pertinent. Utilisé couramment au laboratoire sur la technologie Oncoscan, Il permettra de communiquer des données moléculaires complexes, en termes quantitatifs et soutiendra l'application réussie de la génomique dans les soins aux patients.</w:t>
+        <w:t xml:space="preserve">La définition de l’index génomique constitue un outil critique pour la classification des tumeurs, préciser un diagnostic et assigner un traitement pertinent. Utilisé couramment au laboratoire sur la technologie </w:t>
+      </w:r>
+      <w:proofErr w:type="spellStart"/>
+      <w:r>
+        <w:t>Oncoscan</w:t>
+      </w:r>
+      <w:proofErr w:type="spellEnd"/>
+      <w:r>
+        <w:t>, Il permettra de communiquer des données moléculaires complexes, en termes quantitatifs et soutiendra l'application réussie de la génomique dans les soins aux patients.</w:t>
       </w:r>
     </w:p>
     <w:p/>
@@ -1683,7 +2758,15 @@
         <w:t xml:space="preserve">Spécificité de mon stage : </w:t>
       </w:r>
       <w:r>
-        <w:t>Interaction Bioinformatique-Biologie</w:t>
+        <w:t xml:space="preserve">Interaction </w:t>
+      </w:r>
+      <w:proofErr w:type="spellStart"/>
+      <w:r>
+        <w:t>Bioinformatique</w:t>
+      </w:r>
+      <w:proofErr w:type="spellEnd"/>
+      <w:r>
+        <w:t>-Biologie</w:t>
       </w:r>
     </w:p>
     <w:p/>
@@ -1695,7 +2778,31 @@
         <w:t xml:space="preserve"> « </w:t>
       </w:r>
       <w:r>
-        <w:t xml:space="preserve">: GIRONDE/ Génomique Index Resolution by ONcoscan Definition and Expertise </w:t>
+        <w:t xml:space="preserve">: GIRONDE/ Génomique Index </w:t>
+      </w:r>
+      <w:proofErr w:type="spellStart"/>
+      <w:r>
+        <w:t>Resolution</w:t>
+      </w:r>
+      <w:proofErr w:type="spellEnd"/>
+      <w:r>
+        <w:t xml:space="preserve"> by </w:t>
+      </w:r>
+      <w:proofErr w:type="spellStart"/>
+      <w:r>
+        <w:t>ONcoscan</w:t>
+      </w:r>
+      <w:proofErr w:type="spellEnd"/>
+      <w:r>
+        <w:t xml:space="preserve"> </w:t>
+      </w:r>
+      <w:proofErr w:type="spellStart"/>
+      <w:r>
+        <w:t>Definition</w:t>
+      </w:r>
+      <w:proofErr w:type="spellEnd"/>
+      <w:r>
+        <w:t xml:space="preserve"> and Expertise </w:t>
       </w:r>
       <w:r>
         <w:t>«</w:t>
@@ -1722,25 +2829,73 @@
         <w:t xml:space="preserve">sa problématique </w:t>
       </w:r>
       <w:r>
-        <w:t xml:space="preserve"> et également par mon intégration dans l’unité de pathologie moléculaire. J’ai ainsi pu suivre le parcours des échantillons, de leur arrivée au laboratoire, au suivi d’une technique de CGH et à l’analyse des résultats. </w:t>
+        <w:t xml:space="preserve"> et également par mon intégration dans l’unité de </w:t>
+      </w:r>
+      <w:r>
+        <w:lastRenderedPageBreak/>
+        <w:t xml:space="preserve">pathologie moléculaire. J’ai ainsi pu suivre le parcours des échantillons, de leur arrivée au laboratoire, au suivi d’une technique de CGH et à l’analyse des résultats. </w:t>
       </w:r>
       <w:r>
         <w:t xml:space="preserve"> J’ai à la fois interagi</w:t>
       </w:r>
-      <w:bookmarkStart w:id="4" w:name="_GoBack"/>
-      <w:bookmarkEnd w:id="4"/>
       <w:r>
         <w:t xml:space="preserve"> avec l’équipe de biologistes pour mieux cerner leur préoccupation quotidienne et avec l’équipe </w:t>
       </w:r>
-      <w:r>
-        <w:lastRenderedPageBreak/>
-        <w:t>bioinformatique du departement de Biopathologie pour comprendre les enjeux de la mise en place de nouvel outils bioinformatiques destinée l’analyse de routine. Lors de réunion de présentation hebdomadaire, u</w:t>
-      </w:r>
-      <w:r>
-        <w:t xml:space="preserve">n travail de vulgarisation des outils bioinformatiques testés a ainsi été fait pour souligner les points d’intérêt de chacun d’eux. </w:t>
-      </w:r>
-      <w:r>
-        <w:t xml:space="preserve">J’ai également participé avec l’équipe à la formation à l’utilisation du logiciel CHAS, dispensée par l’ingénieur d’application Affymetrix en mai. </w:t>
+      <w:proofErr w:type="spellStart"/>
+      <w:proofErr w:type="gramStart"/>
+      <w:r>
+        <w:t>bioinformatique</w:t>
+      </w:r>
+      <w:proofErr w:type="spellEnd"/>
+      <w:proofErr w:type="gramEnd"/>
+      <w:r>
+        <w:t xml:space="preserve"> du </w:t>
+      </w:r>
+      <w:proofErr w:type="spellStart"/>
+      <w:r>
+        <w:t>departement</w:t>
+      </w:r>
+      <w:proofErr w:type="spellEnd"/>
+      <w:r>
+        <w:t xml:space="preserve"> de </w:t>
+      </w:r>
+      <w:proofErr w:type="spellStart"/>
+      <w:r>
+        <w:t>Biopathologie</w:t>
+      </w:r>
+      <w:proofErr w:type="spellEnd"/>
+      <w:r>
+        <w:t xml:space="preserve"> pour comprendre les enjeux de la mise en place de nouvel outils </w:t>
+      </w:r>
+      <w:proofErr w:type="spellStart"/>
+      <w:r>
+        <w:t>bioinformatiques</w:t>
+      </w:r>
+      <w:proofErr w:type="spellEnd"/>
+      <w:r>
+        <w:t xml:space="preserve"> destinée l’analyse de routine. Lors de réunion de présentation hebdomadaire, u</w:t>
+      </w:r>
+      <w:r>
+        <w:t xml:space="preserve">n travail de vulgarisation des outils </w:t>
+      </w:r>
+      <w:proofErr w:type="spellStart"/>
+      <w:r>
+        <w:t>bioinformatiques</w:t>
+      </w:r>
+      <w:proofErr w:type="spellEnd"/>
+      <w:r>
+        <w:t xml:space="preserve"> testés a ainsi été fait pour souligner les points d’intérêt de chacun d’eux. </w:t>
+      </w:r>
+      <w:r>
+        <w:t xml:space="preserve">J’ai également participé avec l’équipe à la formation à l’utilisation du logiciel CHAS, dispensée par l’ingénieur d’application </w:t>
+      </w:r>
+      <w:proofErr w:type="spellStart"/>
+      <w:r>
+        <w:t>Affymetrix</w:t>
+      </w:r>
+      <w:proofErr w:type="spellEnd"/>
+      <w:r>
+        <w:t xml:space="preserve"> en mai. </w:t>
       </w:r>
     </w:p>
     <w:p/>
@@ -1783,16 +2938,58 @@
         <w:t>le laboratoire souhaite</w:t>
       </w:r>
       <w:r>
-        <w:t xml:space="preserve"> valider l’index génomique défini par la technique Oncoscan, dans un 1er temps dans les tumeurs stromales gastro-intestinales (GIST). En effet, notre laboratoire est impliqué dans un protocole de recherche clinique ayant pour objectif l’évaluation de l’efficacité d’un traitement adjuvant par Imatinib pour les tumeurs GIST de risque intermédiaire présentant un GI de mauvais prognostic</w:t>
-      </w:r>
-      <w:r>
-        <w:t xml:space="preserve"> ( </w:t>
-      </w:r>
-      <w:r>
-        <w:rPr>
-          <w:highlight w:val="lightGray"/>
-        </w:rPr>
-        <w:t>ref 3 Gironde</w:t>
+        <w:t xml:space="preserve"> valider l’index génomique défini par la technique </w:t>
+      </w:r>
+      <w:proofErr w:type="spellStart"/>
+      <w:r>
+        <w:t>Oncoscan</w:t>
+      </w:r>
+      <w:proofErr w:type="spellEnd"/>
+      <w:r>
+        <w:t xml:space="preserve">, dans un 1er temps dans les tumeurs </w:t>
+      </w:r>
+      <w:proofErr w:type="spellStart"/>
+      <w:r>
+        <w:t>stromales</w:t>
+      </w:r>
+      <w:proofErr w:type="spellEnd"/>
+      <w:r>
+        <w:t xml:space="preserve"> gastro-intestinales (GIST). En effet, notre laboratoire est impliqué dans un protocole de recherche clinique ayant pour objectif l’évaluation de l’efficacité d’un traitement adjuvant par </w:t>
+      </w:r>
+      <w:proofErr w:type="spellStart"/>
+      <w:r>
+        <w:t>Imatinib</w:t>
+      </w:r>
+      <w:proofErr w:type="spellEnd"/>
+      <w:r>
+        <w:t xml:space="preserve"> pour les tumeurs GIST de risque intermédiaire présentant un GI de mauvais </w:t>
+      </w:r>
+      <w:proofErr w:type="spellStart"/>
+      <w:r>
+        <w:t>prognostic</w:t>
+      </w:r>
+      <w:proofErr w:type="spellEnd"/>
+      <w:r>
+        <w:t xml:space="preserve"> </w:t>
+      </w:r>
+      <w:proofErr w:type="gramStart"/>
+      <w:r>
+        <w:t xml:space="preserve">( </w:t>
+      </w:r>
+      <w:proofErr w:type="spellStart"/>
+      <w:r>
+        <w:rPr>
+          <w:highlight w:val="lightGray"/>
+        </w:rPr>
+        <w:t>ref</w:t>
+      </w:r>
+      <w:proofErr w:type="spellEnd"/>
+      <w:proofErr w:type="gramEnd"/>
+      <w:r>
+        <w:rPr>
+          <w:highlight w:val="lightGray"/>
+        </w:rPr>
+        <w:t xml:space="preserve"> 3 Gironde</w:t>
       </w:r>
       <w:r>
         <w:t>)</w:t>
@@ -1813,7 +3010,7 @@
 
 <file path=word/comments.xml><?xml version="1.0" encoding="utf-8"?>
 <w:comments xmlns:wpc="http://schemas.microsoft.com/office/word/2010/wordprocessingCanvas" xmlns:mc="http://schemas.openxmlformats.org/markup-compatibility/2006" xmlns:o="urn:schemas-microsoft-com:office:office" xmlns:r="http://schemas.openxmlformats.org/officeDocument/2006/relationships" xmlns:m="http://schemas.openxmlformats.org/officeDocument/2006/math" xmlns:v="urn:schemas-microsoft-com:vml" xmlns:wp14="http://schemas.microsoft.com/office/word/2010/wordprocessingDrawing" xmlns:wp="http://schemas.openxmlformats.org/drawingml/2006/wordprocessingDrawing" xmlns:w10="urn:schemas-microsoft-com:office:word" xmlns:w="http://schemas.openxmlformats.org/wordprocessingml/2006/main" xmlns:w14="http://schemas.microsoft.com/office/word/2010/wordml" xmlns:w15="http://schemas.microsoft.com/office/word/2012/wordml" xmlns:wpg="http://schemas.microsoft.com/office/word/2010/wordprocessingGroup" xmlns:wpi="http://schemas.microsoft.com/office/word/2010/wordprocessingInk" xmlns:wne="http://schemas.microsoft.com/office/word/2006/wordml" xmlns:wps="http://schemas.microsoft.com/office/word/2010/wordprocessingShape" mc:Ignorable="w14 w15 wp14">
-  <w:comment w:id="0" w:author="Larmonier Claire" w:date="2022-06-08T10:37:00Z" w:initials="LC">
+  <w:comment w:id="1" w:author="Larmonier Claire" w:date="2022-06-08T10:37:00Z" w:initials="LC">
     <w:p>
       <w:pPr>
         <w:pStyle w:val="Commentaire"/>
@@ -1824,8 +3021,21 @@
         </w:rPr>
         <w:annotationRef/>
       </w:r>
-      <w:r>
-        <w:t>Inserer les references suivantes</w:t>
+      <w:proofErr w:type="spellStart"/>
+      <w:r>
+        <w:t>Inserer</w:t>
+      </w:r>
+      <w:proofErr w:type="spellEnd"/>
+      <w:r>
+        <w:t xml:space="preserve"> les </w:t>
+      </w:r>
+      <w:proofErr w:type="spellStart"/>
+      <w:r>
+        <w:t>references</w:t>
+      </w:r>
+      <w:proofErr w:type="spellEnd"/>
+      <w:r>
+        <w:t xml:space="preserve"> suivantes</w:t>
       </w:r>
     </w:p>
   </w:comment>
@@ -1841,11 +3051,27 @@
         <w:annotationRef/>
       </w:r>
       <w:r>
-        <w:t xml:space="preserve">Voir si utile ici , car présenté dans etat de l’art / ajouter ta représentation </w:t>
+        <w:t xml:space="preserve">Voir si utile </w:t>
+      </w:r>
+      <w:proofErr w:type="gramStart"/>
+      <w:r>
+        <w:t>ici ,</w:t>
+      </w:r>
+      <w:proofErr w:type="gramEnd"/>
+      <w:r>
+        <w:t xml:space="preserve"> car présenté dans </w:t>
+      </w:r>
+      <w:proofErr w:type="spellStart"/>
+      <w:r>
+        <w:t>etat</w:t>
+      </w:r>
+      <w:proofErr w:type="spellEnd"/>
+      <w:r>
+        <w:t xml:space="preserve"> de l’art / ajouter ta représentation </w:t>
       </w:r>
     </w:p>
   </w:comment>
-  <w:comment w:id="1" w:author="BORDRON Elie" w:date="2022-06-08T13:13:00Z" w:initials="BE">
+  <w:comment w:id="3" w:author="BORDRON Elie" w:date="2022-06-09T08:46:00Z" w:initials="BE">
     <w:p>
       <w:pPr>
         <w:pStyle w:val="Commentaire"/>
@@ -1857,11 +3083,16 @@
         <w:annotationRef/>
       </w:r>
       <w:r>
-        <w:t>On ne voit pas A et B sur la figure, c’est normal ?</w:t>
-      </w:r>
+        <w:t>Je garde celle-ci</w:t>
+      </w:r>
+    </w:p>
+    <w:p>
+      <w:pPr>
+        <w:pStyle w:val="Commentaire"/>
+      </w:pPr>
     </w:p>
   </w:comment>
-  <w:comment w:id="3" w:author="BORDRON Elie" w:date="2022-06-08T13:20:00Z" w:initials="BE">
+  <w:comment w:id="4" w:author="BORDRON Elie" w:date="2022-06-09T11:51:00Z" w:initials="BE">
     <w:p>
       <w:pPr>
         <w:pStyle w:val="Commentaire"/>
@@ -1873,8 +3104,71 @@
         <w:annotationRef/>
       </w:r>
       <w:r>
-        <w:t>1/, 2/ et 3/ à organiser diféremment ?</w:t>
-      </w:r>
+        <w:t>En fait j’en ai refait une</w:t>
+      </w:r>
+    </w:p>
+    <w:p>
+      <w:pPr>
+        <w:pStyle w:val="Commentaire"/>
+      </w:pPr>
+    </w:p>
+  </w:comment>
+  <w:comment w:id="5" w:author="BORDRON Elie" w:date="2022-06-09T11:51:00Z" w:initials="BE">
+    <w:p>
+      <w:pPr>
+        <w:pStyle w:val="Commentaire"/>
+      </w:pPr>
+      <w:r>
+        <w:rPr>
+          <w:rStyle w:val="Marquedecommentaire"/>
+        </w:rPr>
+        <w:annotationRef/>
+      </w:r>
+      <w:r>
+        <w:t>Au pluriel non ?</w:t>
+      </w:r>
+    </w:p>
+  </w:comment>
+  <w:comment w:id="6" w:author="BORDRON Elie" w:date="2022-06-08T13:20:00Z" w:initials="BE">
+    <w:p>
+      <w:pPr>
+        <w:pStyle w:val="Commentaire"/>
+      </w:pPr>
+      <w:r>
+        <w:rPr>
+          <w:rStyle w:val="Marquedecommentaire"/>
+        </w:rPr>
+        <w:annotationRef/>
+      </w:r>
+      <w:r>
+        <w:t xml:space="preserve">1/, 2/ et 3/ à organiser </w:t>
+      </w:r>
+      <w:proofErr w:type="spellStart"/>
+      <w:r>
+        <w:t>diféremment</w:t>
+      </w:r>
+      <w:proofErr w:type="spellEnd"/>
+      <w:r>
+        <w:t> ?</w:t>
+      </w:r>
+    </w:p>
+  </w:comment>
+  <w:comment w:id="7" w:author="BORDRON Elie" w:date="2022-06-09T12:36:00Z" w:initials="BE">
+    <w:p>
+      <w:pPr>
+        <w:pStyle w:val="Commentaire"/>
+      </w:pPr>
+      <w:r>
+        <w:rPr>
+          <w:rStyle w:val="Marquedecommentaire"/>
+        </w:rPr>
+        <w:annotationRef/>
+      </w:r>
+      <w:proofErr w:type="gramStart"/>
+      <w:r>
+        <w:t>fait</w:t>
+      </w:r>
+      <w:proofErr w:type="gramEnd"/>
     </w:p>
   </w:comment>
 </w:comments>
@@ -1883,9 +3177,12 @@
 <file path=word/commentsExtended.xml><?xml version="1.0" encoding="utf-8"?>
 <w15:commentsEx xmlns:wpc="http://schemas.microsoft.com/office/word/2010/wordprocessingCanvas" xmlns:mc="http://schemas.openxmlformats.org/markup-compatibility/2006" xmlns:o="urn:schemas-microsoft-com:office:office" xmlns:r="http://schemas.openxmlformats.org/officeDocument/2006/relationships" xmlns:m="http://schemas.openxmlformats.org/officeDocument/2006/math" xmlns:v="urn:schemas-microsoft-com:vml" xmlns:wp14="http://schemas.microsoft.com/office/word/2010/wordprocessingDrawing" xmlns:wp="http://schemas.openxmlformats.org/drawingml/2006/wordprocessingDrawing" xmlns:w10="urn:schemas-microsoft-com:office:word" xmlns:w="http://schemas.openxmlformats.org/wordprocessingml/2006/main" xmlns:w14="http://schemas.microsoft.com/office/word/2010/wordml" xmlns:w15="http://schemas.microsoft.com/office/word/2012/wordml" xmlns:wpg="http://schemas.microsoft.com/office/word/2010/wordprocessingGroup" xmlns:wpi="http://schemas.microsoft.com/office/word/2010/wordprocessingInk" xmlns:wne="http://schemas.microsoft.com/office/word/2006/wordml" xmlns:wps="http://schemas.microsoft.com/office/word/2010/wordprocessingShape" mc:Ignorable="w14 w15 wp14">
   <w15:commentEx w15:paraId="500AE5A6" w15:done="0"/>
-  <w15:commentEx w15:paraId="4D18E693" w15:done="0"/>
-  <w15:commentEx w15:paraId="2065A065" w15:done="0"/>
+  <w15:commentEx w15:paraId="68CE0E09" w15:done="0"/>
+  <w15:commentEx w15:paraId="2ACE8DDC" w15:paraIdParent="68CE0E09" w15:done="0"/>
+  <w15:commentEx w15:paraId="609AF7B8" w15:paraIdParent="68CE0E09" w15:done="0"/>
+  <w15:commentEx w15:paraId="1CC5219D" w15:done="0"/>
   <w15:commentEx w15:paraId="31886315" w15:done="0"/>
+  <w15:commentEx w15:paraId="21FD3A9E" w15:paraIdParent="31886315" w15:done="0"/>
 </w15:commentsEx>
 </file>
 

</xml_diff>